<commit_message>
finish real estate template project
</commit_message>
<xml_diff>
--- a/Documentations/Unofficial Dissertation/7._Dissertation_21Dec20.docx
+++ b/Documentations/Unofficial Dissertation/7._Dissertation_21Dec20.docx
@@ -131,6 +131,13 @@
         </w:rPr>
         <w:t>React-responsive for responsible design</w:t>
       </w:r>
+    </w:p>
+    <w:p>
+      <w:pPr>
+        <w:rPr>
+          <w:rFonts w:ascii="Times New Roman" w:hAnsi="Times New Roman" w:cs="Times New Roman"/>
+        </w:rPr>
+      </w:pPr>
     </w:p>
     <w:p>
       <w:pPr>
@@ -568,6 +575,7 @@
         <w:rPr>
           <w:rFonts w:ascii="Times New Roman" w:hAnsi="Times New Roman" w:cs="Times New Roman"/>
         </w:rPr>
+        <w:lastRenderedPageBreak/>
         <w:t>Permission statement</w:t>
       </w:r>
       <w:r>
@@ -594,7 +602,6 @@
         <w:rPr>
           <w:rFonts w:ascii="Times New Roman" w:hAnsi="Times New Roman" w:cs="Times New Roman"/>
         </w:rPr>
-        <w:lastRenderedPageBreak/>
         <w:t xml:space="preserve">Argumentation Patterns </w:t>
       </w:r>
     </w:p>
@@ -1157,7 +1164,6 @@
         <w:rPr>
           <w:rFonts w:ascii="Times New Roman" w:hAnsi="Times New Roman" w:cs="Times New Roman"/>
         </w:rPr>
-        <w:lastRenderedPageBreak/>
         <w:t xml:space="preserve">Project Proposal </w:t>
       </w:r>
       <w:r>
@@ -1405,6 +1411,7 @@
         <w:rPr>
           <w:rFonts w:ascii="Times New Roman" w:hAnsi="Times New Roman" w:cs="Times New Roman"/>
         </w:rPr>
+        <w:lastRenderedPageBreak/>
         <w:t xml:space="preserve">QR code </w:t>
       </w:r>
       <w:r>
@@ -1429,7 +1436,6 @@
         <w:rPr>
           <w:rFonts w:ascii="Times New Roman" w:hAnsi="Times New Roman" w:cs="Times New Roman"/>
         </w:rPr>
-        <w:lastRenderedPageBreak/>
         <w:t>diagrams for final produc</w:t>
       </w:r>
       <w:r>
@@ -2096,14 +2102,8 @@
         <w:rPr>
           <w:rFonts w:ascii="Times New Roman" w:hAnsi="Times New Roman" w:cs="Times New Roman"/>
         </w:rPr>
-        <w:t xml:space="preserve">via our business email. Based on the information they have provided in the email, we will set </w:t>
-      </w:r>
-      <w:r>
-        <w:rPr>
-          <w:rFonts w:ascii="Times New Roman" w:hAnsi="Times New Roman" w:cs="Times New Roman"/>
-        </w:rPr>
         <w:lastRenderedPageBreak/>
-        <w:t>up a</w:t>
+        <w:t>via our business email. Based on the information they have provided in the email, we will set up a</w:t>
       </w:r>
       <w:r>
         <w:rPr>
@@ -2739,7 +2739,14 @@
         <w:rPr>
           <w:rFonts w:ascii="Times New Roman" w:hAnsi="Times New Roman" w:cs="Times New Roman"/>
         </w:rPr>
-        <w:t>with rectangles, it feels that all the information is crammed together with insufficient spacing</w:t>
+        <w:t xml:space="preserve">with rectangles, it feels that all the information is crammed together with insufficient </w:t>
+      </w:r>
+      <w:r>
+        <w:rPr>
+          <w:rFonts w:ascii="Times New Roman" w:hAnsi="Times New Roman" w:cs="Times New Roman"/>
+        </w:rPr>
+        <w:lastRenderedPageBreak/>
+        <w:t>spacing</w:t>
       </w:r>
       <w:r>
         <w:rPr>
@@ -2769,14 +2776,7 @@
         <w:rPr>
           <w:rFonts w:ascii="Times New Roman" w:hAnsi="Times New Roman" w:cs="Times New Roman"/>
         </w:rPr>
-        <w:t xml:space="preserve">the minimal textual </w:t>
-      </w:r>
-      <w:r>
-        <w:rPr>
-          <w:rFonts w:ascii="Times New Roman" w:hAnsi="Times New Roman" w:cs="Times New Roman"/>
-        </w:rPr>
-        <w:lastRenderedPageBreak/>
-        <w:t xml:space="preserve">descriptions for information understanding. </w:t>
+        <w:t xml:space="preserve">the minimal textual descriptions for information understanding. </w:t>
       </w:r>
       <w:r>
         <w:rPr>
@@ -3355,6 +3355,7 @@
         <w:rPr>
           <w:rFonts w:ascii="Times New Roman" w:hAnsi="Times New Roman" w:cs="Times New Roman"/>
         </w:rPr>
+        <w:lastRenderedPageBreak/>
         <w:t xml:space="preserve">We rigorously follow the ethical principles set out by the University to protect the wellbeing and the rights of our evaluation participants and app users. You can see that in our ethical consent form for our second phase semi-structured interview evaluation. </w:t>
       </w:r>
     </w:p>
@@ -3368,7 +3369,6 @@
         <w:rPr>
           <w:rFonts w:ascii="Times New Roman" w:hAnsi="Times New Roman" w:cs="Times New Roman"/>
         </w:rPr>
-        <w:lastRenderedPageBreak/>
         <w:t>We</w:t>
       </w:r>
       <w:r>
@@ -3798,7 +3798,6 @@
         <w:rPr>
           <w:rFonts w:ascii="Times New Roman" w:hAnsi="Times New Roman" w:cs="Times New Roman"/>
         </w:rPr>
-        <w:lastRenderedPageBreak/>
         <w:t>Design for</w:t>
       </w:r>
       <w:r>

</xml_diff>